<commit_message>
modifica modello di dominio e modificato caso d'uso creazione ( da rivedere )
</commit_message>
<xml_diff>
--- a/Documentazione/1-Creazione.docx
+++ b/Documentazione/1-Creazione.docx
@@ -355,21 +355,21 @@
           <w:rFonts w:ascii="Helvetica" w:hAnsi="Helvetica" w:cs="Arial"/>
           <w:sz w:val="24"/>
         </w:rPr>
-        <w:t xml:space="preserve">Un esperto </w:t>
-      </w:r>
-      <w:r>
-        <w:rPr>
-          <w:rFonts w:ascii="Helvetica" w:hAnsi="Helvetica" w:cs="Arial"/>
-          <w:sz w:val="24"/>
-        </w:rPr>
-        <w:t>crea un test pilota contenente</w:t>
-      </w:r>
-      <w:r>
-        <w:rPr>
-          <w:rFonts w:ascii="Helvetica" w:hAnsi="Helvetica" w:cs="Arial"/>
-          <w:sz w:val="24"/>
-        </w:rPr>
-        <w:t xml:space="preserve"> un certo numero di domande</w:t>
+        <w:t>L’</w:t>
+      </w:r>
+      <w:r>
+        <w:rPr>
+          <w:rFonts w:ascii="Helvetica" w:hAnsi="Helvetica" w:cs="Arial"/>
+          <w:sz w:val="24"/>
+        </w:rPr>
+        <w:t xml:space="preserve">esperto </w:t>
+      </w:r>
+      <w:r>
+        <w:rPr>
+          <w:rFonts w:ascii="Helvetica" w:hAnsi="Helvetica" w:cs="Arial"/>
+          <w:sz w:val="24"/>
+        </w:rPr>
+        <w:t>inizia la creazione di un test pilota</w:t>
       </w:r>
     </w:p>
     <w:p>
@@ -390,35 +390,7 @@
           <w:rFonts w:ascii="Helvetica" w:hAnsi="Helvetica" w:cs="Arial"/>
           <w:sz w:val="24"/>
         </w:rPr>
-        <w:t>I</w:t>
-      </w:r>
-      <w:r>
-        <w:rPr>
-          <w:rFonts w:ascii="Helvetica" w:hAnsi="Helvetica" w:cs="Arial"/>
-          <w:sz w:val="24"/>
-        </w:rPr>
-        <w:t>l test pilota viene somministrato</w:t>
-      </w:r>
-      <w:r>
-        <w:rPr>
-          <w:rFonts w:ascii="Helvetica" w:hAnsi="Helvetica" w:cs="Arial"/>
-          <w:sz w:val="24"/>
-        </w:rPr>
-        <w:t xml:space="preserve"> a d</w:t>
-      </w:r>
-      <w:r>
-        <w:rPr>
-          <w:rFonts w:ascii="Helvetica" w:hAnsi="Helvetica" w:cs="Arial"/>
-          <w:sz w:val="24"/>
-        </w:rPr>
-        <w:t>e</w:t>
-      </w:r>
-      <w:r>
-        <w:rPr>
-          <w:rFonts w:ascii="Helvetica" w:hAnsi="Helvetica" w:cs="Arial"/>
-          <w:sz w:val="24"/>
-        </w:rPr>
-        <w:t>i soggetti privi di disturbi linguistici</w:t>
+        <w:t>L’esperto crea una sezione</w:t>
       </w:r>
     </w:p>
     <w:p>
@@ -439,14 +411,7 @@
           <w:rFonts w:ascii="Helvetica" w:hAnsi="Helvetica" w:cs="Arial"/>
           <w:sz w:val="24"/>
         </w:rPr>
-        <w:t>Vengono raccolte le r</w:t>
-      </w:r>
-      <w:r>
-        <w:rPr>
-          <w:rFonts w:ascii="Helvetica" w:hAnsi="Helvetica" w:cs="Arial"/>
-          <w:sz w:val="24"/>
-        </w:rPr>
-        <w:t>isposte</w:t>
+        <w:t>L’esperto inserisce una slide nella sezione</w:t>
       </w:r>
     </w:p>
     <w:p>
@@ -467,28 +432,116 @@
           <w:rFonts w:ascii="Helvetica" w:hAnsi="Helvetica" w:cs="Arial"/>
           <w:sz w:val="24"/>
         </w:rPr>
-        <w:t xml:space="preserve">Vengono </w:t>
-      </w:r>
-      <w:r>
-        <w:rPr>
-          <w:rFonts w:ascii="Helvetica" w:hAnsi="Helvetica" w:cs="Arial"/>
-          <w:sz w:val="24"/>
-        </w:rPr>
-        <w:t>valutate</w:t>
-      </w:r>
-      <w:r>
-        <w:rPr>
-          <w:rFonts w:ascii="Helvetica" w:hAnsi="Helvetica" w:cs="Arial"/>
-          <w:sz w:val="24"/>
-        </w:rPr>
-        <w:t xml:space="preserve"> le r</w:t>
-      </w:r>
-      <w:r>
-        <w:rPr>
-          <w:rFonts w:ascii="Helvetica" w:hAnsi="Helvetica" w:cs="Arial"/>
-          <w:sz w:val="24"/>
-        </w:rPr>
-        <w:t>isposte</w:t>
+        <w:t>L’esperto inserisce un elemento grafico</w:t>
+      </w:r>
+      <w:r>
+        <w:rPr>
+          <w:rFonts w:ascii="Helvetica" w:hAnsi="Helvetica" w:cs="Arial"/>
+          <w:sz w:val="24"/>
+        </w:rPr>
+        <w:t xml:space="preserve"> nella slide</w:t>
+      </w:r>
+    </w:p>
+    <w:p>
+      <w:pPr>
+        <w:spacing w:after="80" w:line="240" w:lineRule="auto"/>
+        <w:ind w:left="360"/>
+        <w:rPr>
+          <w:rFonts w:ascii="Helvetica" w:hAnsi="Helvetica" w:cs="Arial"/>
+          <w:sz w:val="24"/>
+        </w:rPr>
+      </w:pPr>
+      <w:r>
+        <w:rPr>
+          <w:rFonts w:ascii="Helvetica" w:hAnsi="Helvetica" w:cs="Arial"/>
+          <w:sz w:val="24"/>
+        </w:rPr>
+        <w:t xml:space="preserve">L’esperto ripete il passo 4 </w:t>
+      </w:r>
+      <w:r>
+        <w:rPr>
+          <w:rFonts w:ascii="Helvetica" w:hAnsi="Helvetica" w:cs="Arial"/>
+          <w:sz w:val="24"/>
+        </w:rPr>
+        <w:t>finché</w:t>
+      </w:r>
+      <w:r>
+        <w:rPr>
+          <w:rFonts w:ascii="Helvetica" w:hAnsi="Helvetica" w:cs="Arial"/>
+          <w:sz w:val="24"/>
+        </w:rPr>
+        <w:t xml:space="preserve"> la domanda non è completa </w:t>
+      </w:r>
+      <w:r>
+        <w:rPr>
+          <w:rFonts w:ascii="Helvetica" w:hAnsi="Helvetica" w:cs="Arial"/>
+          <w:sz w:val="24"/>
+        </w:rPr>
+        <w:t>o ha inserito almeno 3 elementi grafici</w:t>
+      </w:r>
+    </w:p>
+    <w:p>
+      <w:pPr>
+        <w:spacing w:after="80" w:line="240" w:lineRule="auto"/>
+        <w:ind w:left="360"/>
+        <w:rPr>
+          <w:rFonts w:ascii="Helvetica" w:hAnsi="Helvetica" w:cs="Arial"/>
+          <w:sz w:val="24"/>
+        </w:rPr>
+      </w:pPr>
+      <w:r>
+        <w:rPr>
+          <w:rFonts w:ascii="Helvetica" w:hAnsi="Helvetica" w:cs="Arial"/>
+          <w:sz w:val="24"/>
+        </w:rPr>
+        <w:t xml:space="preserve">L’esperto ripete i passi 3-4 finché non </w:t>
+      </w:r>
+      <w:proofErr w:type="spellStart"/>
+      <w:r>
+        <w:rPr>
+          <w:rFonts w:ascii="Helvetica" w:hAnsi="Helvetica" w:cs="Arial"/>
+          <w:sz w:val="24"/>
+        </w:rPr>
+        <w:t>conclude</w:t>
+      </w:r>
+      <w:proofErr w:type="spellEnd"/>
+      <w:r>
+        <w:rPr>
+          <w:rFonts w:ascii="Helvetica" w:hAnsi="Helvetica" w:cs="Arial"/>
+          <w:sz w:val="24"/>
+        </w:rPr>
+        <w:t xml:space="preserve"> le </w:t>
+      </w:r>
+      <w:r>
+        <w:rPr>
+          <w:rFonts w:ascii="Helvetica" w:hAnsi="Helvetica" w:cs="Arial"/>
+          <w:sz w:val="24"/>
+        </w:rPr>
+        <w:t xml:space="preserve">slide </w:t>
+      </w:r>
+      <w:r>
+        <w:rPr>
+          <w:rFonts w:ascii="Helvetica" w:hAnsi="Helvetica" w:cs="Arial"/>
+          <w:sz w:val="24"/>
+        </w:rPr>
+        <w:t>riguardanti la sezione</w:t>
+      </w:r>
+    </w:p>
+    <w:p>
+      <w:pPr>
+        <w:spacing w:after="80" w:line="240" w:lineRule="auto"/>
+        <w:ind w:left="360"/>
+        <w:rPr>
+          <w:rFonts w:ascii="Helvetica" w:hAnsi="Helvetica" w:cs="Arial"/>
+          <w:sz w:val="24"/>
+        </w:rPr>
+      </w:pPr>
+      <w:r>
+        <w:rPr>
+          <w:rFonts w:ascii="Helvetica" w:hAnsi="Helvetica" w:cs="Arial"/>
+          <w:sz w:val="24"/>
+        </w:rPr>
+        <w:t>L’esperto ripete i passi 2-4 finché il test non è completo</w:t>
       </w:r>
     </w:p>
     <w:p>
@@ -509,37 +562,35 @@
           <w:rFonts w:ascii="Helvetica" w:hAnsi="Helvetica" w:cs="Arial"/>
           <w:sz w:val="24"/>
         </w:rPr>
-        <w:t>Al</w:t>
-      </w:r>
-      <w:r>
-        <w:rPr>
-          <w:rFonts w:ascii="Helvetica" w:hAnsi="Helvetica" w:cs="Arial"/>
-          <w:sz w:val="24"/>
-        </w:rPr>
-        <w:t xml:space="preserve"> test viene associato </w:t>
-      </w:r>
-      <w:r>
-        <w:rPr>
-          <w:rFonts w:ascii="Helvetica" w:hAnsi="Helvetica" w:cs="Arial"/>
-          <w:sz w:val="24"/>
-        </w:rPr>
-        <w:t>un nome ed un insieme di parole chiave (</w:t>
-      </w:r>
-      <w:proofErr w:type="spellStart"/>
-      <w:r>
-        <w:rPr>
-          <w:rFonts w:ascii="Helvetica" w:hAnsi="Helvetica" w:cs="Arial"/>
-          <w:sz w:val="24"/>
-        </w:rPr>
-        <w:t>keywords</w:t>
-      </w:r>
-      <w:proofErr w:type="spellEnd"/>
-      <w:r>
-        <w:rPr>
-          <w:rFonts w:ascii="Helvetica" w:hAnsi="Helvetica" w:cs="Arial"/>
-          <w:sz w:val="24"/>
-        </w:rPr>
-        <w:t>) che descrivono il test stesso</w:t>
+        <w:t>I</w:t>
+      </w:r>
+      <w:r>
+        <w:rPr>
+          <w:rFonts w:ascii="Helvetica" w:hAnsi="Helvetica" w:cs="Arial"/>
+          <w:sz w:val="24"/>
+        </w:rPr>
+        <w:t>l test pilota viene somministrato</w:t>
+      </w:r>
+      <w:r>
+        <w:rPr>
+          <w:rFonts w:ascii="Helvetica" w:hAnsi="Helvetica" w:cs="Arial"/>
+          <w:sz w:val="24"/>
+        </w:rPr>
+        <w:t xml:space="preserve"> a d</w:t>
+      </w:r>
+      <w:r>
+        <w:rPr>
+          <w:rFonts w:ascii="Helvetica" w:hAnsi="Helvetica" w:cs="Arial"/>
+          <w:sz w:val="24"/>
+        </w:rPr>
+        <w:t>e</w:t>
+      </w:r>
+      <w:r>
+        <w:rPr>
+          <w:rFonts w:ascii="Helvetica" w:hAnsi="Helvetica" w:cs="Arial"/>
+          <w:sz w:val="24"/>
+        </w:rPr>
+        <w:t>i soggetti privi di disturbi linguistici</w:t>
       </w:r>
     </w:p>
     <w:p>
@@ -560,6 +611,127 @@
           <w:rFonts w:ascii="Helvetica" w:hAnsi="Helvetica" w:cs="Arial"/>
           <w:sz w:val="24"/>
         </w:rPr>
+        <w:t>Vengono raccolte le r</w:t>
+      </w:r>
+      <w:r>
+        <w:rPr>
+          <w:rFonts w:ascii="Helvetica" w:hAnsi="Helvetica" w:cs="Arial"/>
+          <w:sz w:val="24"/>
+        </w:rPr>
+        <w:t>isposte</w:t>
+      </w:r>
+    </w:p>
+    <w:p>
+      <w:pPr>
+        <w:pStyle w:val="Paragrafoelenco"/>
+        <w:numPr>
+          <w:ilvl w:val="0"/>
+          <w:numId w:val="17"/>
+        </w:numPr>
+        <w:spacing w:after="80" w:line="240" w:lineRule="auto"/>
+        <w:rPr>
+          <w:rFonts w:ascii="Helvetica" w:hAnsi="Helvetica" w:cs="Arial"/>
+          <w:sz w:val="24"/>
+        </w:rPr>
+      </w:pPr>
+      <w:r>
+        <w:rPr>
+          <w:rFonts w:ascii="Helvetica" w:hAnsi="Helvetica" w:cs="Arial"/>
+          <w:sz w:val="24"/>
+        </w:rPr>
+        <w:t xml:space="preserve">Vengono </w:t>
+      </w:r>
+      <w:r>
+        <w:rPr>
+          <w:rFonts w:ascii="Helvetica" w:hAnsi="Helvetica" w:cs="Arial"/>
+          <w:sz w:val="24"/>
+        </w:rPr>
+        <w:t>valutate</w:t>
+      </w:r>
+      <w:r>
+        <w:rPr>
+          <w:rFonts w:ascii="Helvetica" w:hAnsi="Helvetica" w:cs="Arial"/>
+          <w:sz w:val="24"/>
+        </w:rPr>
+        <w:t xml:space="preserve"> le r</w:t>
+      </w:r>
+      <w:r>
+        <w:rPr>
+          <w:rFonts w:ascii="Helvetica" w:hAnsi="Helvetica" w:cs="Arial"/>
+          <w:sz w:val="24"/>
+        </w:rPr>
+        <w:t>isposte</w:t>
+      </w:r>
+    </w:p>
+    <w:p>
+      <w:pPr>
+        <w:pStyle w:val="Paragrafoelenco"/>
+        <w:numPr>
+          <w:ilvl w:val="0"/>
+          <w:numId w:val="17"/>
+        </w:numPr>
+        <w:spacing w:after="80" w:line="240" w:lineRule="auto"/>
+        <w:rPr>
+          <w:rFonts w:ascii="Helvetica" w:hAnsi="Helvetica" w:cs="Arial"/>
+          <w:sz w:val="24"/>
+        </w:rPr>
+      </w:pPr>
+      <w:r>
+        <w:rPr>
+          <w:rFonts w:ascii="Helvetica" w:hAnsi="Helvetica" w:cs="Arial"/>
+          <w:sz w:val="24"/>
+        </w:rPr>
+        <w:t>Al</w:t>
+      </w:r>
+      <w:r>
+        <w:rPr>
+          <w:rFonts w:ascii="Helvetica" w:hAnsi="Helvetica" w:cs="Arial"/>
+          <w:sz w:val="24"/>
+        </w:rPr>
+        <w:t xml:space="preserve"> test viene associato </w:t>
+      </w:r>
+      <w:r>
+        <w:rPr>
+          <w:rFonts w:ascii="Helvetica" w:hAnsi="Helvetica" w:cs="Arial"/>
+          <w:sz w:val="24"/>
+        </w:rPr>
+        <w:t>un nome ed un insieme di parole chiave (</w:t>
+      </w:r>
+      <w:proofErr w:type="spellStart"/>
+      <w:r>
+        <w:rPr>
+          <w:rFonts w:ascii="Helvetica" w:hAnsi="Helvetica" w:cs="Arial"/>
+          <w:sz w:val="24"/>
+        </w:rPr>
+        <w:t>keywords</w:t>
+      </w:r>
+      <w:proofErr w:type="spellEnd"/>
+      <w:r>
+        <w:rPr>
+          <w:rFonts w:ascii="Helvetica" w:hAnsi="Helvetica" w:cs="Arial"/>
+          <w:sz w:val="24"/>
+        </w:rPr>
+        <w:t>) che descrivono il test stesso</w:t>
+      </w:r>
+    </w:p>
+    <w:p>
+      <w:pPr>
+        <w:pStyle w:val="Paragrafoelenco"/>
+        <w:numPr>
+          <w:ilvl w:val="0"/>
+          <w:numId w:val="17"/>
+        </w:numPr>
+        <w:spacing w:after="80" w:line="240" w:lineRule="auto"/>
+        <w:rPr>
+          <w:rFonts w:ascii="Helvetica" w:hAnsi="Helvetica" w:cs="Arial"/>
+          <w:sz w:val="24"/>
+        </w:rPr>
+      </w:pPr>
+      <w:r>
+        <w:rPr>
+          <w:rFonts w:ascii="Helvetica" w:hAnsi="Helvetica" w:cs="Arial"/>
+          <w:sz w:val="24"/>
+        </w:rPr>
         <w:t>Un esperto</w:t>
       </w:r>
       <w:r>
@@ -609,6 +781,469 @@
         </w:rPr>
         <w:t>:</w:t>
       </w:r>
+    </w:p>
+    <w:p>
+      <w:pPr>
+        <w:spacing w:after="80" w:line="240" w:lineRule="auto"/>
+        <w:rPr>
+          <w:rFonts w:ascii="Helvetica" w:hAnsi="Helvetica" w:cs="Arial"/>
+          <w:sz w:val="24"/>
+        </w:rPr>
+      </w:pPr>
+      <w:r>
+        <w:rPr>
+          <w:rFonts w:ascii="Helvetica" w:hAnsi="Helvetica" w:cs="Arial"/>
+          <w:sz w:val="24"/>
+        </w:rPr>
+        <w:t>2a</w:t>
+      </w:r>
+      <w:r>
+        <w:rPr>
+          <w:rFonts w:ascii="Helvetica" w:hAnsi="Helvetica" w:cs="Arial"/>
+          <w:sz w:val="24"/>
+        </w:rPr>
+        <w:t>.</w:t>
+      </w:r>
+      <w:r>
+        <w:rPr>
+          <w:rFonts w:ascii="Helvetica" w:hAnsi="Helvetica" w:cs="Arial"/>
+          <w:sz w:val="24"/>
+        </w:rPr>
+        <w:t xml:space="preserve"> L’esperto modifica una sezione </w:t>
+      </w:r>
+    </w:p>
+    <w:p>
+      <w:pPr>
+        <w:pStyle w:val="Paragrafoelenco"/>
+        <w:numPr>
+          <w:ilvl w:val="0"/>
+          <w:numId w:val="22"/>
+        </w:numPr>
+        <w:spacing w:after="80" w:line="240" w:lineRule="auto"/>
+        <w:rPr>
+          <w:rFonts w:ascii="Helvetica" w:hAnsi="Helvetica" w:cs="Arial"/>
+          <w:sz w:val="24"/>
+        </w:rPr>
+      </w:pPr>
+      <w:r>
+        <w:rPr>
+          <w:rFonts w:ascii="Helvetica" w:hAnsi="Helvetica" w:cs="Arial"/>
+          <w:sz w:val="24"/>
+        </w:rPr>
+        <w:t xml:space="preserve">L’esperto può dividere una sezione in due, unire due sezioni successive, spostare una </w:t>
+      </w:r>
+      <w:proofErr w:type="gramStart"/>
+      <w:r>
+        <w:rPr>
+          <w:rFonts w:ascii="Helvetica" w:hAnsi="Helvetica" w:cs="Arial"/>
+          <w:sz w:val="24"/>
+        </w:rPr>
+        <w:t>sezione ,</w:t>
+      </w:r>
+      <w:proofErr w:type="gramEnd"/>
+      <w:r>
+        <w:rPr>
+          <w:rFonts w:ascii="Helvetica" w:hAnsi="Helvetica" w:cs="Arial"/>
+          <w:sz w:val="24"/>
+        </w:rPr>
+        <w:t xml:space="preserve"> cambiare il tipo di sezione da non randomica a randomica e viceversa</w:t>
+      </w:r>
+    </w:p>
+    <w:p>
+      <w:pPr>
+        <w:spacing w:after="80" w:line="240" w:lineRule="auto"/>
+        <w:rPr>
+          <w:rFonts w:ascii="Helvetica" w:hAnsi="Helvetica" w:cs="Arial"/>
+          <w:sz w:val="24"/>
+        </w:rPr>
+      </w:pPr>
+      <w:r>
+        <w:rPr>
+          <w:rFonts w:ascii="Helvetica" w:hAnsi="Helvetica" w:cs="Arial"/>
+          <w:sz w:val="24"/>
+        </w:rPr>
+        <w:t>3a. L’esperto sposta una slide da una sezione all’altra</w:t>
+      </w:r>
+    </w:p>
+    <w:p>
+      <w:pPr>
+        <w:pStyle w:val="Paragrafoelenco"/>
+        <w:numPr>
+          <w:ilvl w:val="0"/>
+          <w:numId w:val="19"/>
+        </w:numPr>
+        <w:spacing w:after="80" w:line="240" w:lineRule="auto"/>
+        <w:rPr>
+          <w:rFonts w:ascii="Helvetica" w:hAnsi="Helvetica" w:cs="Arial"/>
+          <w:sz w:val="24"/>
+        </w:rPr>
+      </w:pPr>
+      <w:r>
+        <w:rPr>
+          <w:rFonts w:ascii="Helvetica" w:hAnsi="Helvetica" w:cs="Arial"/>
+          <w:sz w:val="24"/>
+        </w:rPr>
+        <w:t>Le slide vengono riordinate in base alla sequenza</w:t>
+      </w:r>
+    </w:p>
+    <w:p>
+      <w:pPr>
+        <w:spacing w:after="80" w:line="240" w:lineRule="auto"/>
+        <w:rPr>
+          <w:rFonts w:ascii="Helvetica" w:hAnsi="Helvetica" w:cs="Arial"/>
+          <w:sz w:val="24"/>
+        </w:rPr>
+      </w:pPr>
+      <w:r>
+        <w:rPr>
+          <w:rFonts w:ascii="Helvetica" w:hAnsi="Helvetica" w:cs="Arial"/>
+          <w:sz w:val="24"/>
+        </w:rPr>
+        <w:t>3b. L’esperto modifica una slide</w:t>
+      </w:r>
+    </w:p>
+    <w:p>
+      <w:pPr>
+        <w:pStyle w:val="Paragrafoelenco"/>
+        <w:numPr>
+          <w:ilvl w:val="0"/>
+          <w:numId w:val="23"/>
+        </w:numPr>
+        <w:spacing w:after="80" w:line="240" w:lineRule="auto"/>
+        <w:rPr>
+          <w:rFonts w:ascii="Helvetica" w:hAnsi="Helvetica" w:cs="Arial"/>
+          <w:sz w:val="24"/>
+        </w:rPr>
+      </w:pPr>
+      <w:r>
+        <w:rPr>
+          <w:rFonts w:ascii="Helvetica" w:hAnsi="Helvetica" w:cs="Arial"/>
+          <w:sz w:val="24"/>
+        </w:rPr>
+        <w:t xml:space="preserve">L’esperto può Aggiungere, </w:t>
+      </w:r>
+      <w:proofErr w:type="gramStart"/>
+      <w:r>
+        <w:rPr>
+          <w:rFonts w:ascii="Helvetica" w:hAnsi="Helvetica" w:cs="Arial"/>
+          <w:sz w:val="24"/>
+        </w:rPr>
+        <w:t>eliminare ,</w:t>
+      </w:r>
+      <w:proofErr w:type="gramEnd"/>
+      <w:r>
+        <w:rPr>
+          <w:rFonts w:ascii="Helvetica" w:hAnsi="Helvetica" w:cs="Arial"/>
+          <w:sz w:val="24"/>
+        </w:rPr>
+        <w:t xml:space="preserve"> duplicare , spostare una slide</w:t>
+      </w:r>
+    </w:p>
+    <w:p>
+      <w:pPr>
+        <w:spacing w:after="80" w:line="240" w:lineRule="auto"/>
+        <w:rPr>
+          <w:rFonts w:ascii="Helvetica" w:hAnsi="Helvetica" w:cs="Arial"/>
+          <w:sz w:val="24"/>
+        </w:rPr>
+      </w:pPr>
+      <w:r>
+        <w:rPr>
+          <w:rFonts w:ascii="Helvetica" w:hAnsi="Helvetica" w:cs="Arial"/>
+          <w:sz w:val="24"/>
+        </w:rPr>
+        <w:t xml:space="preserve">4a. L’esperto </w:t>
+      </w:r>
+      <w:r>
+        <w:rPr>
+          <w:rFonts w:ascii="Helvetica" w:hAnsi="Helvetica" w:cs="Arial"/>
+          <w:sz w:val="24"/>
+        </w:rPr>
+        <w:t>modifica</w:t>
+      </w:r>
+      <w:r>
+        <w:rPr>
+          <w:rFonts w:ascii="Helvetica" w:hAnsi="Helvetica" w:cs="Arial"/>
+          <w:sz w:val="24"/>
+        </w:rPr>
+        <w:t xml:space="preserve"> un elemento grafico </w:t>
+      </w:r>
+    </w:p>
+    <w:p>
+      <w:pPr>
+        <w:pStyle w:val="Paragrafoelenco"/>
+        <w:numPr>
+          <w:ilvl w:val="0"/>
+          <w:numId w:val="24"/>
+        </w:numPr>
+        <w:spacing w:after="80" w:line="240" w:lineRule="auto"/>
+        <w:rPr>
+          <w:rFonts w:ascii="Helvetica" w:hAnsi="Helvetica" w:cs="Arial"/>
+          <w:sz w:val="24"/>
+        </w:rPr>
+      </w:pPr>
+      <w:r>
+        <w:rPr>
+          <w:rFonts w:ascii="Helvetica" w:hAnsi="Helvetica" w:cs="Arial"/>
+          <w:sz w:val="24"/>
+        </w:rPr>
+        <w:t xml:space="preserve">L’esperto può </w:t>
+      </w:r>
+      <w:proofErr w:type="gramStart"/>
+      <w:r>
+        <w:rPr>
+          <w:rFonts w:ascii="Helvetica" w:hAnsi="Helvetica" w:cs="Arial"/>
+          <w:sz w:val="24"/>
+        </w:rPr>
+        <w:t>aggiungere ,</w:t>
+      </w:r>
+      <w:proofErr w:type="gramEnd"/>
+      <w:r>
+        <w:rPr>
+          <w:rFonts w:ascii="Helvetica" w:hAnsi="Helvetica" w:cs="Arial"/>
+          <w:sz w:val="24"/>
+        </w:rPr>
+        <w:t xml:space="preserve"> eliminare , spostare un elemento grafico in una slide</w:t>
+      </w:r>
+    </w:p>
+    <w:p>
+      <w:pPr>
+        <w:spacing w:after="80" w:line="240" w:lineRule="auto"/>
+        <w:rPr>
+          <w:rFonts w:ascii="Helvetica" w:hAnsi="Helvetica" w:cs="Arial"/>
+          <w:sz w:val="24"/>
+        </w:rPr>
+      </w:pPr>
+      <w:r>
+        <w:rPr>
+          <w:rFonts w:ascii="Helvetica" w:hAnsi="Helvetica" w:cs="Arial"/>
+          <w:sz w:val="24"/>
+        </w:rPr>
+        <w:t>4b. L’esperto ridimensione un elemento grafico</w:t>
+      </w:r>
+    </w:p>
+    <w:p>
+      <w:pPr>
+        <w:pStyle w:val="Paragrafoelenco"/>
+        <w:numPr>
+          <w:ilvl w:val="0"/>
+          <w:numId w:val="20"/>
+        </w:numPr>
+        <w:spacing w:after="80" w:line="240" w:lineRule="auto"/>
+        <w:rPr>
+          <w:rFonts w:ascii="Helvetica" w:hAnsi="Helvetica" w:cs="Arial"/>
+          <w:sz w:val="24"/>
+        </w:rPr>
+      </w:pPr>
+      <w:r>
+        <w:rPr>
+          <w:rFonts w:ascii="Helvetica" w:hAnsi="Helvetica" w:cs="Arial"/>
+          <w:sz w:val="24"/>
+        </w:rPr>
+        <w:t>L’elemento grafico viene ridimensionato opportunamente</w:t>
+      </w:r>
+    </w:p>
+    <w:p>
+      <w:pPr>
+        <w:spacing w:after="80" w:line="240" w:lineRule="auto"/>
+        <w:rPr>
+          <w:rFonts w:ascii="Helvetica" w:hAnsi="Helvetica" w:cs="Arial"/>
+          <w:sz w:val="24"/>
+        </w:rPr>
+      </w:pPr>
+      <w:r>
+        <w:rPr>
+          <w:rFonts w:ascii="Helvetica" w:hAnsi="Helvetica" w:cs="Arial"/>
+          <w:sz w:val="24"/>
+        </w:rPr>
+        <w:t>4c. L’esperto modifica un elemento grafico che è un riquadro immagine</w:t>
+      </w:r>
+    </w:p>
+    <w:p>
+      <w:pPr>
+        <w:pStyle w:val="Paragrafoelenco"/>
+        <w:numPr>
+          <w:ilvl w:val="0"/>
+          <w:numId w:val="25"/>
+        </w:numPr>
+        <w:spacing w:after="80" w:line="240" w:lineRule="auto"/>
+        <w:rPr>
+          <w:rFonts w:ascii="Helvetica" w:hAnsi="Helvetica" w:cs="Arial"/>
+          <w:sz w:val="24"/>
+        </w:rPr>
+      </w:pPr>
+      <w:r>
+        <w:rPr>
+          <w:rFonts w:ascii="Helvetica" w:hAnsi="Helvetica" w:cs="Arial"/>
+          <w:sz w:val="24"/>
+        </w:rPr>
+        <w:t>L’esperto può cambiare l’immagine visualizzata nel riquadro immagine</w:t>
+      </w:r>
+    </w:p>
+    <w:p>
+      <w:pPr>
+        <w:spacing w:after="80" w:line="240" w:lineRule="auto"/>
+        <w:rPr>
+          <w:rFonts w:ascii="Helvetica" w:hAnsi="Helvetica" w:cs="Arial"/>
+          <w:sz w:val="24"/>
+        </w:rPr>
+      </w:pPr>
+      <w:r>
+        <w:rPr>
+          <w:rFonts w:ascii="Helvetica" w:hAnsi="Helvetica" w:cs="Arial"/>
+          <w:sz w:val="24"/>
+        </w:rPr>
+        <w:t>4</w:t>
+      </w:r>
+      <w:r>
+        <w:rPr>
+          <w:rFonts w:ascii="Helvetica" w:hAnsi="Helvetica" w:cs="Arial"/>
+          <w:sz w:val="24"/>
+        </w:rPr>
+        <w:t>d</w:t>
+      </w:r>
+      <w:r>
+        <w:rPr>
+          <w:rFonts w:ascii="Helvetica" w:hAnsi="Helvetica" w:cs="Arial"/>
+          <w:sz w:val="24"/>
+        </w:rPr>
+        <w:t>. L’</w:t>
+      </w:r>
+      <w:r>
+        <w:rPr>
+          <w:rFonts w:ascii="Helvetica" w:hAnsi="Helvetica" w:cs="Arial"/>
+          <w:sz w:val="24"/>
+        </w:rPr>
+        <w:t xml:space="preserve">esperto modifica un elemento grafico che è una </w:t>
+      </w:r>
+      <w:proofErr w:type="spellStart"/>
+      <w:r>
+        <w:rPr>
+          <w:rFonts w:ascii="Helvetica" w:hAnsi="Helvetica" w:cs="Arial"/>
+          <w:sz w:val="24"/>
+        </w:rPr>
+        <w:t>label</w:t>
+      </w:r>
+      <w:proofErr w:type="spellEnd"/>
+    </w:p>
+    <w:p>
+      <w:pPr>
+        <w:pStyle w:val="Paragrafoelenco"/>
+        <w:numPr>
+          <w:ilvl w:val="0"/>
+          <w:numId w:val="26"/>
+        </w:numPr>
+        <w:spacing w:after="80" w:line="240" w:lineRule="auto"/>
+        <w:rPr>
+          <w:rFonts w:ascii="Helvetica" w:hAnsi="Helvetica" w:cs="Arial"/>
+          <w:sz w:val="24"/>
+        </w:rPr>
+      </w:pPr>
+      <w:r>
+        <w:rPr>
+          <w:rFonts w:ascii="Helvetica" w:hAnsi="Helvetica" w:cs="Arial"/>
+          <w:sz w:val="24"/>
+        </w:rPr>
+        <w:t xml:space="preserve">L’esperto può cambiare testo, font e dimensione font di una </w:t>
+      </w:r>
+      <w:proofErr w:type="spellStart"/>
+      <w:r>
+        <w:rPr>
+          <w:rFonts w:ascii="Helvetica" w:hAnsi="Helvetica" w:cs="Arial"/>
+          <w:sz w:val="24"/>
+        </w:rPr>
+        <w:t>label</w:t>
+      </w:r>
+      <w:proofErr w:type="spellEnd"/>
+    </w:p>
+    <w:p>
+      <w:pPr>
+        <w:spacing w:after="80" w:line="240" w:lineRule="auto"/>
+        <w:rPr>
+          <w:rFonts w:ascii="Helvetica" w:hAnsi="Helvetica" w:cs="Arial"/>
+          <w:sz w:val="24"/>
+        </w:rPr>
+      </w:pPr>
+      <w:r>
+        <w:rPr>
+          <w:rFonts w:ascii="Helvetica" w:hAnsi="Helvetica" w:cs="Arial"/>
+          <w:sz w:val="24"/>
+        </w:rPr>
+        <w:lastRenderedPageBreak/>
+        <w:t>4e. L’esperto modifica un elemento grafico che è una tabella</w:t>
+      </w:r>
+    </w:p>
+    <w:p>
+      <w:pPr>
+        <w:pStyle w:val="Paragrafoelenco"/>
+        <w:numPr>
+          <w:ilvl w:val="0"/>
+          <w:numId w:val="27"/>
+        </w:numPr>
+        <w:spacing w:after="80" w:line="240" w:lineRule="auto"/>
+        <w:rPr>
+          <w:rFonts w:ascii="Helvetica" w:hAnsi="Helvetica" w:cs="Arial"/>
+          <w:sz w:val="24"/>
+        </w:rPr>
+      </w:pPr>
+      <w:r>
+        <w:rPr>
+          <w:rFonts w:ascii="Helvetica" w:hAnsi="Helvetica" w:cs="Arial"/>
+          <w:sz w:val="24"/>
+        </w:rPr>
+        <w:t>L’esperto può aggiungere o eliminare righe o colonne da una tabella</w:t>
+      </w:r>
+    </w:p>
+    <w:p>
+      <w:pPr>
+        <w:pStyle w:val="Paragrafoelenco"/>
+        <w:numPr>
+          <w:ilvl w:val="0"/>
+          <w:numId w:val="27"/>
+        </w:numPr>
+        <w:spacing w:after="80" w:line="240" w:lineRule="auto"/>
+        <w:rPr>
+          <w:rFonts w:ascii="Helvetica" w:hAnsi="Helvetica" w:cs="Arial"/>
+          <w:sz w:val="24"/>
+        </w:rPr>
+      </w:pPr>
+      <w:r>
+        <w:rPr>
+          <w:rFonts w:ascii="Helvetica" w:hAnsi="Helvetica" w:cs="Arial"/>
+          <w:sz w:val="24"/>
+        </w:rPr>
+        <w:t>Cambiare dimensione a righe o colonne di una tabella</w:t>
+      </w:r>
+    </w:p>
+    <w:p>
+      <w:pPr>
+        <w:pStyle w:val="Paragrafoelenco"/>
+        <w:numPr>
+          <w:ilvl w:val="0"/>
+          <w:numId w:val="27"/>
+        </w:numPr>
+        <w:spacing w:after="80" w:line="240" w:lineRule="auto"/>
+        <w:rPr>
+          <w:rFonts w:ascii="Helvetica" w:hAnsi="Helvetica" w:cs="Arial"/>
+          <w:sz w:val="24"/>
+        </w:rPr>
+      </w:pPr>
+      <w:r>
+        <w:rPr>
+          <w:rFonts w:ascii="Helvetica" w:hAnsi="Helvetica" w:cs="Arial"/>
+          <w:sz w:val="24"/>
+        </w:rPr>
+        <w:t xml:space="preserve">Inserire </w:t>
+      </w:r>
+      <w:r>
+        <w:rPr>
+          <w:rFonts w:ascii="Helvetica" w:hAnsi="Helvetica" w:cs="Arial"/>
+          <w:sz w:val="24"/>
+        </w:rPr>
+        <w:t>o cancellare un elemento grafico in una casella di una tabella</w:t>
+      </w:r>
+      <w:bookmarkStart w:id="0" w:name="_GoBack"/>
+      <w:bookmarkEnd w:id="0"/>
     </w:p>
     <w:p>
       <w:pPr>
@@ -841,8 +1476,6 @@
         </w:rPr>
         <w:t>nessuna</w:t>
       </w:r>
-      <w:bookmarkStart w:id="0" w:name="_GoBack"/>
-      <w:bookmarkEnd w:id="0"/>
     </w:p>
     <w:p>
       <w:pPr>
@@ -1133,6 +1766,95 @@
     </w:lvl>
   </w:abstractNum>
   <w:abstractNum w:abstractNumId="3" w15:restartNumberingAfterBreak="0">
+    <w:nsid w:val="1BFB1DC0"/>
+    <w:multiLevelType w:val="hybridMultilevel"/>
+    <w:tmpl w:val="D78EFA60"/>
+    <w:lvl w:ilvl="0" w:tplc="7B422B76">
+      <w:start w:val="1"/>
+      <w:numFmt w:val="decimal"/>
+      <w:lvlText w:val="%1."/>
+      <w:lvlJc w:val="left"/>
+      <w:pPr>
+        <w:ind w:left="1065" w:hanging="360"/>
+      </w:pPr>
+      <w:rPr>
+        <w:rFonts w:hint="default"/>
+      </w:rPr>
+    </w:lvl>
+    <w:lvl w:ilvl="1" w:tplc="04100019" w:tentative="1">
+      <w:start w:val="1"/>
+      <w:numFmt w:val="lowerLetter"/>
+      <w:lvlText w:val="%2."/>
+      <w:lvlJc w:val="left"/>
+      <w:pPr>
+        <w:ind w:left="1785" w:hanging="360"/>
+      </w:pPr>
+    </w:lvl>
+    <w:lvl w:ilvl="2" w:tplc="0410001B" w:tentative="1">
+      <w:start w:val="1"/>
+      <w:numFmt w:val="lowerRoman"/>
+      <w:lvlText w:val="%3."/>
+      <w:lvlJc w:val="right"/>
+      <w:pPr>
+        <w:ind w:left="2505" w:hanging="180"/>
+      </w:pPr>
+    </w:lvl>
+    <w:lvl w:ilvl="3" w:tplc="0410000F" w:tentative="1">
+      <w:start w:val="1"/>
+      <w:numFmt w:val="decimal"/>
+      <w:lvlText w:val="%4."/>
+      <w:lvlJc w:val="left"/>
+      <w:pPr>
+        <w:ind w:left="3225" w:hanging="360"/>
+      </w:pPr>
+    </w:lvl>
+    <w:lvl w:ilvl="4" w:tplc="04100019" w:tentative="1">
+      <w:start w:val="1"/>
+      <w:numFmt w:val="lowerLetter"/>
+      <w:lvlText w:val="%5."/>
+      <w:lvlJc w:val="left"/>
+      <w:pPr>
+        <w:ind w:left="3945" w:hanging="360"/>
+      </w:pPr>
+    </w:lvl>
+    <w:lvl w:ilvl="5" w:tplc="0410001B" w:tentative="1">
+      <w:start w:val="1"/>
+      <w:numFmt w:val="lowerRoman"/>
+      <w:lvlText w:val="%6."/>
+      <w:lvlJc w:val="right"/>
+      <w:pPr>
+        <w:ind w:left="4665" w:hanging="180"/>
+      </w:pPr>
+    </w:lvl>
+    <w:lvl w:ilvl="6" w:tplc="0410000F" w:tentative="1">
+      <w:start w:val="1"/>
+      <w:numFmt w:val="decimal"/>
+      <w:lvlText w:val="%7."/>
+      <w:lvlJc w:val="left"/>
+      <w:pPr>
+        <w:ind w:left="5385" w:hanging="360"/>
+      </w:pPr>
+    </w:lvl>
+    <w:lvl w:ilvl="7" w:tplc="04100019" w:tentative="1">
+      <w:start w:val="1"/>
+      <w:numFmt w:val="lowerLetter"/>
+      <w:lvlText w:val="%8."/>
+      <w:lvlJc w:val="left"/>
+      <w:pPr>
+        <w:ind w:left="6105" w:hanging="360"/>
+      </w:pPr>
+    </w:lvl>
+    <w:lvl w:ilvl="8" w:tplc="0410001B" w:tentative="1">
+      <w:start w:val="1"/>
+      <w:numFmt w:val="lowerRoman"/>
+      <w:lvlText w:val="%9."/>
+      <w:lvlJc w:val="right"/>
+      <w:pPr>
+        <w:ind w:left="6825" w:hanging="180"/>
+      </w:pPr>
+    </w:lvl>
+  </w:abstractNum>
+  <w:abstractNum w:abstractNumId="4" w15:restartNumberingAfterBreak="0">
     <w:nsid w:val="1E282D19"/>
     <w:multiLevelType w:val="hybridMultilevel"/>
     <w:tmpl w:val="DC3C7CF0"/>
@@ -1245,7 +1967,7 @@
       </w:rPr>
     </w:lvl>
   </w:abstractNum>
-  <w:abstractNum w:abstractNumId="4" w15:restartNumberingAfterBreak="0">
+  <w:abstractNum w:abstractNumId="5" w15:restartNumberingAfterBreak="0">
     <w:nsid w:val="22943572"/>
     <w:multiLevelType w:val="hybridMultilevel"/>
     <w:tmpl w:val="A71E9CF8"/>
@@ -1334,7 +2056,185 @@
       </w:pPr>
     </w:lvl>
   </w:abstractNum>
-  <w:abstractNum w:abstractNumId="5" w15:restartNumberingAfterBreak="0">
+  <w:abstractNum w:abstractNumId="6" w15:restartNumberingAfterBreak="0">
+    <w:nsid w:val="283A731B"/>
+    <w:multiLevelType w:val="hybridMultilevel"/>
+    <w:tmpl w:val="27CAB836"/>
+    <w:lvl w:ilvl="0" w:tplc="0E680F7A">
+      <w:start w:val="1"/>
+      <w:numFmt w:val="decimal"/>
+      <w:lvlText w:val="%1."/>
+      <w:lvlJc w:val="left"/>
+      <w:pPr>
+        <w:ind w:left="1065" w:hanging="360"/>
+      </w:pPr>
+      <w:rPr>
+        <w:rFonts w:hint="default"/>
+      </w:rPr>
+    </w:lvl>
+    <w:lvl w:ilvl="1" w:tplc="04100019" w:tentative="1">
+      <w:start w:val="1"/>
+      <w:numFmt w:val="lowerLetter"/>
+      <w:lvlText w:val="%2."/>
+      <w:lvlJc w:val="left"/>
+      <w:pPr>
+        <w:ind w:left="1785" w:hanging="360"/>
+      </w:pPr>
+    </w:lvl>
+    <w:lvl w:ilvl="2" w:tplc="0410001B" w:tentative="1">
+      <w:start w:val="1"/>
+      <w:numFmt w:val="lowerRoman"/>
+      <w:lvlText w:val="%3."/>
+      <w:lvlJc w:val="right"/>
+      <w:pPr>
+        <w:ind w:left="2505" w:hanging="180"/>
+      </w:pPr>
+    </w:lvl>
+    <w:lvl w:ilvl="3" w:tplc="0410000F" w:tentative="1">
+      <w:start w:val="1"/>
+      <w:numFmt w:val="decimal"/>
+      <w:lvlText w:val="%4."/>
+      <w:lvlJc w:val="left"/>
+      <w:pPr>
+        <w:ind w:left="3225" w:hanging="360"/>
+      </w:pPr>
+    </w:lvl>
+    <w:lvl w:ilvl="4" w:tplc="04100019" w:tentative="1">
+      <w:start w:val="1"/>
+      <w:numFmt w:val="lowerLetter"/>
+      <w:lvlText w:val="%5."/>
+      <w:lvlJc w:val="left"/>
+      <w:pPr>
+        <w:ind w:left="3945" w:hanging="360"/>
+      </w:pPr>
+    </w:lvl>
+    <w:lvl w:ilvl="5" w:tplc="0410001B" w:tentative="1">
+      <w:start w:val="1"/>
+      <w:numFmt w:val="lowerRoman"/>
+      <w:lvlText w:val="%6."/>
+      <w:lvlJc w:val="right"/>
+      <w:pPr>
+        <w:ind w:left="4665" w:hanging="180"/>
+      </w:pPr>
+    </w:lvl>
+    <w:lvl w:ilvl="6" w:tplc="0410000F" w:tentative="1">
+      <w:start w:val="1"/>
+      <w:numFmt w:val="decimal"/>
+      <w:lvlText w:val="%7."/>
+      <w:lvlJc w:val="left"/>
+      <w:pPr>
+        <w:ind w:left="5385" w:hanging="360"/>
+      </w:pPr>
+    </w:lvl>
+    <w:lvl w:ilvl="7" w:tplc="04100019" w:tentative="1">
+      <w:start w:val="1"/>
+      <w:numFmt w:val="lowerLetter"/>
+      <w:lvlText w:val="%8."/>
+      <w:lvlJc w:val="left"/>
+      <w:pPr>
+        <w:ind w:left="6105" w:hanging="360"/>
+      </w:pPr>
+    </w:lvl>
+    <w:lvl w:ilvl="8" w:tplc="0410001B" w:tentative="1">
+      <w:start w:val="1"/>
+      <w:numFmt w:val="lowerRoman"/>
+      <w:lvlText w:val="%9."/>
+      <w:lvlJc w:val="right"/>
+      <w:pPr>
+        <w:ind w:left="6825" w:hanging="180"/>
+      </w:pPr>
+    </w:lvl>
+  </w:abstractNum>
+  <w:abstractNum w:abstractNumId="7" w15:restartNumberingAfterBreak="0">
+    <w:nsid w:val="290C5F07"/>
+    <w:multiLevelType w:val="hybridMultilevel"/>
+    <w:tmpl w:val="E43EDA16"/>
+    <w:lvl w:ilvl="0" w:tplc="0410000F">
+      <w:start w:val="1"/>
+      <w:numFmt w:val="decimal"/>
+      <w:lvlText w:val="%1."/>
+      <w:lvlJc w:val="left"/>
+      <w:pPr>
+        <w:ind w:left="720" w:hanging="360"/>
+      </w:pPr>
+      <w:rPr>
+        <w:rFonts w:hint="default"/>
+      </w:rPr>
+    </w:lvl>
+    <w:lvl w:ilvl="1" w:tplc="04100019" w:tentative="1">
+      <w:start w:val="1"/>
+      <w:numFmt w:val="lowerLetter"/>
+      <w:lvlText w:val="%2."/>
+      <w:lvlJc w:val="left"/>
+      <w:pPr>
+        <w:ind w:left="1440" w:hanging="360"/>
+      </w:pPr>
+    </w:lvl>
+    <w:lvl w:ilvl="2" w:tplc="0410001B" w:tentative="1">
+      <w:start w:val="1"/>
+      <w:numFmt w:val="lowerRoman"/>
+      <w:lvlText w:val="%3."/>
+      <w:lvlJc w:val="right"/>
+      <w:pPr>
+        <w:ind w:left="2160" w:hanging="180"/>
+      </w:pPr>
+    </w:lvl>
+    <w:lvl w:ilvl="3" w:tplc="0410000F" w:tentative="1">
+      <w:start w:val="1"/>
+      <w:numFmt w:val="decimal"/>
+      <w:lvlText w:val="%4."/>
+      <w:lvlJc w:val="left"/>
+      <w:pPr>
+        <w:ind w:left="2880" w:hanging="360"/>
+      </w:pPr>
+    </w:lvl>
+    <w:lvl w:ilvl="4" w:tplc="04100019" w:tentative="1">
+      <w:start w:val="1"/>
+      <w:numFmt w:val="lowerLetter"/>
+      <w:lvlText w:val="%5."/>
+      <w:lvlJc w:val="left"/>
+      <w:pPr>
+        <w:ind w:left="3600" w:hanging="360"/>
+      </w:pPr>
+    </w:lvl>
+    <w:lvl w:ilvl="5" w:tplc="0410001B" w:tentative="1">
+      <w:start w:val="1"/>
+      <w:numFmt w:val="lowerRoman"/>
+      <w:lvlText w:val="%6."/>
+      <w:lvlJc w:val="right"/>
+      <w:pPr>
+        <w:ind w:left="4320" w:hanging="180"/>
+      </w:pPr>
+    </w:lvl>
+    <w:lvl w:ilvl="6" w:tplc="0410000F" w:tentative="1">
+      <w:start w:val="1"/>
+      <w:numFmt w:val="decimal"/>
+      <w:lvlText w:val="%7."/>
+      <w:lvlJc w:val="left"/>
+      <w:pPr>
+        <w:ind w:left="5040" w:hanging="360"/>
+      </w:pPr>
+    </w:lvl>
+    <w:lvl w:ilvl="7" w:tplc="04100019" w:tentative="1">
+      <w:start w:val="1"/>
+      <w:numFmt w:val="lowerLetter"/>
+      <w:lvlText w:val="%8."/>
+      <w:lvlJc w:val="left"/>
+      <w:pPr>
+        <w:ind w:left="5760" w:hanging="360"/>
+      </w:pPr>
+    </w:lvl>
+    <w:lvl w:ilvl="8" w:tplc="0410001B" w:tentative="1">
+      <w:start w:val="1"/>
+      <w:numFmt w:val="lowerRoman"/>
+      <w:lvlText w:val="%9."/>
+      <w:lvlJc w:val="right"/>
+      <w:pPr>
+        <w:ind w:left="6480" w:hanging="180"/>
+      </w:pPr>
+    </w:lvl>
+  </w:abstractNum>
+  <w:abstractNum w:abstractNumId="8" w15:restartNumberingAfterBreak="0">
     <w:nsid w:val="2A5C4B7E"/>
     <w:multiLevelType w:val="hybridMultilevel"/>
     <w:tmpl w:val="76C4CA38"/>
@@ -1423,7 +2323,7 @@
       </w:pPr>
     </w:lvl>
   </w:abstractNum>
-  <w:abstractNum w:abstractNumId="6" w15:restartNumberingAfterBreak="0">
+  <w:abstractNum w:abstractNumId="9" w15:restartNumberingAfterBreak="0">
     <w:nsid w:val="2C35357B"/>
     <w:multiLevelType w:val="hybridMultilevel"/>
     <w:tmpl w:val="8AD6AFB4"/>
@@ -1512,7 +2412,96 @@
       </w:pPr>
     </w:lvl>
   </w:abstractNum>
-  <w:abstractNum w:abstractNumId="7" w15:restartNumberingAfterBreak="0">
+  <w:abstractNum w:abstractNumId="10" w15:restartNumberingAfterBreak="0">
+    <w:nsid w:val="2D9A3942"/>
+    <w:multiLevelType w:val="hybridMultilevel"/>
+    <w:tmpl w:val="2A7E79DA"/>
+    <w:lvl w:ilvl="0" w:tplc="B1EC2D4C">
+      <w:start w:val="1"/>
+      <w:numFmt w:val="decimal"/>
+      <w:lvlText w:val="%1."/>
+      <w:lvlJc w:val="left"/>
+      <w:pPr>
+        <w:ind w:left="1065" w:hanging="360"/>
+      </w:pPr>
+      <w:rPr>
+        <w:rFonts w:hint="default"/>
+      </w:rPr>
+    </w:lvl>
+    <w:lvl w:ilvl="1" w:tplc="04100019" w:tentative="1">
+      <w:start w:val="1"/>
+      <w:numFmt w:val="lowerLetter"/>
+      <w:lvlText w:val="%2."/>
+      <w:lvlJc w:val="left"/>
+      <w:pPr>
+        <w:ind w:left="1785" w:hanging="360"/>
+      </w:pPr>
+    </w:lvl>
+    <w:lvl w:ilvl="2" w:tplc="0410001B" w:tentative="1">
+      <w:start w:val="1"/>
+      <w:numFmt w:val="lowerRoman"/>
+      <w:lvlText w:val="%3."/>
+      <w:lvlJc w:val="right"/>
+      <w:pPr>
+        <w:ind w:left="2505" w:hanging="180"/>
+      </w:pPr>
+    </w:lvl>
+    <w:lvl w:ilvl="3" w:tplc="0410000F" w:tentative="1">
+      <w:start w:val="1"/>
+      <w:numFmt w:val="decimal"/>
+      <w:lvlText w:val="%4."/>
+      <w:lvlJc w:val="left"/>
+      <w:pPr>
+        <w:ind w:left="3225" w:hanging="360"/>
+      </w:pPr>
+    </w:lvl>
+    <w:lvl w:ilvl="4" w:tplc="04100019" w:tentative="1">
+      <w:start w:val="1"/>
+      <w:numFmt w:val="lowerLetter"/>
+      <w:lvlText w:val="%5."/>
+      <w:lvlJc w:val="left"/>
+      <w:pPr>
+        <w:ind w:left="3945" w:hanging="360"/>
+      </w:pPr>
+    </w:lvl>
+    <w:lvl w:ilvl="5" w:tplc="0410001B" w:tentative="1">
+      <w:start w:val="1"/>
+      <w:numFmt w:val="lowerRoman"/>
+      <w:lvlText w:val="%6."/>
+      <w:lvlJc w:val="right"/>
+      <w:pPr>
+        <w:ind w:left="4665" w:hanging="180"/>
+      </w:pPr>
+    </w:lvl>
+    <w:lvl w:ilvl="6" w:tplc="0410000F" w:tentative="1">
+      <w:start w:val="1"/>
+      <w:numFmt w:val="decimal"/>
+      <w:lvlText w:val="%7."/>
+      <w:lvlJc w:val="left"/>
+      <w:pPr>
+        <w:ind w:left="5385" w:hanging="360"/>
+      </w:pPr>
+    </w:lvl>
+    <w:lvl w:ilvl="7" w:tplc="04100019" w:tentative="1">
+      <w:start w:val="1"/>
+      <w:numFmt w:val="lowerLetter"/>
+      <w:lvlText w:val="%8."/>
+      <w:lvlJc w:val="left"/>
+      <w:pPr>
+        <w:ind w:left="6105" w:hanging="360"/>
+      </w:pPr>
+    </w:lvl>
+    <w:lvl w:ilvl="8" w:tplc="0410001B" w:tentative="1">
+      <w:start w:val="1"/>
+      <w:numFmt w:val="lowerRoman"/>
+      <w:lvlText w:val="%9."/>
+      <w:lvlJc w:val="right"/>
+      <w:pPr>
+        <w:ind w:left="6825" w:hanging="180"/>
+      </w:pPr>
+    </w:lvl>
+  </w:abstractNum>
+  <w:abstractNum w:abstractNumId="11" w15:restartNumberingAfterBreak="0">
     <w:nsid w:val="30695C80"/>
     <w:multiLevelType w:val="hybridMultilevel"/>
     <w:tmpl w:val="8E782FF0"/>
@@ -1601,7 +2590,96 @@
       </w:pPr>
     </w:lvl>
   </w:abstractNum>
-  <w:abstractNum w:abstractNumId="8" w15:restartNumberingAfterBreak="0">
+  <w:abstractNum w:abstractNumId="12" w15:restartNumberingAfterBreak="0">
+    <w:nsid w:val="3125104F"/>
+    <w:multiLevelType w:val="hybridMultilevel"/>
+    <w:tmpl w:val="BA9EEF52"/>
+    <w:lvl w:ilvl="0" w:tplc="0410000F">
+      <w:start w:val="1"/>
+      <w:numFmt w:val="decimal"/>
+      <w:lvlText w:val="%1."/>
+      <w:lvlJc w:val="left"/>
+      <w:pPr>
+        <w:ind w:left="720" w:hanging="360"/>
+      </w:pPr>
+      <w:rPr>
+        <w:rFonts w:hint="default"/>
+      </w:rPr>
+    </w:lvl>
+    <w:lvl w:ilvl="1" w:tplc="04100019" w:tentative="1">
+      <w:start w:val="1"/>
+      <w:numFmt w:val="lowerLetter"/>
+      <w:lvlText w:val="%2."/>
+      <w:lvlJc w:val="left"/>
+      <w:pPr>
+        <w:ind w:left="1440" w:hanging="360"/>
+      </w:pPr>
+    </w:lvl>
+    <w:lvl w:ilvl="2" w:tplc="0410001B" w:tentative="1">
+      <w:start w:val="1"/>
+      <w:numFmt w:val="lowerRoman"/>
+      <w:lvlText w:val="%3."/>
+      <w:lvlJc w:val="right"/>
+      <w:pPr>
+        <w:ind w:left="2160" w:hanging="180"/>
+      </w:pPr>
+    </w:lvl>
+    <w:lvl w:ilvl="3" w:tplc="0410000F" w:tentative="1">
+      <w:start w:val="1"/>
+      <w:numFmt w:val="decimal"/>
+      <w:lvlText w:val="%4."/>
+      <w:lvlJc w:val="left"/>
+      <w:pPr>
+        <w:ind w:left="2880" w:hanging="360"/>
+      </w:pPr>
+    </w:lvl>
+    <w:lvl w:ilvl="4" w:tplc="04100019" w:tentative="1">
+      <w:start w:val="1"/>
+      <w:numFmt w:val="lowerLetter"/>
+      <w:lvlText w:val="%5."/>
+      <w:lvlJc w:val="left"/>
+      <w:pPr>
+        <w:ind w:left="3600" w:hanging="360"/>
+      </w:pPr>
+    </w:lvl>
+    <w:lvl w:ilvl="5" w:tplc="0410001B" w:tentative="1">
+      <w:start w:val="1"/>
+      <w:numFmt w:val="lowerRoman"/>
+      <w:lvlText w:val="%6."/>
+      <w:lvlJc w:val="right"/>
+      <w:pPr>
+        <w:ind w:left="4320" w:hanging="180"/>
+      </w:pPr>
+    </w:lvl>
+    <w:lvl w:ilvl="6" w:tplc="0410000F" w:tentative="1">
+      <w:start w:val="1"/>
+      <w:numFmt w:val="decimal"/>
+      <w:lvlText w:val="%7."/>
+      <w:lvlJc w:val="left"/>
+      <w:pPr>
+        <w:ind w:left="5040" w:hanging="360"/>
+      </w:pPr>
+    </w:lvl>
+    <w:lvl w:ilvl="7" w:tplc="04100019" w:tentative="1">
+      <w:start w:val="1"/>
+      <w:numFmt w:val="lowerLetter"/>
+      <w:lvlText w:val="%8."/>
+      <w:lvlJc w:val="left"/>
+      <w:pPr>
+        <w:ind w:left="5760" w:hanging="360"/>
+      </w:pPr>
+    </w:lvl>
+    <w:lvl w:ilvl="8" w:tplc="0410001B" w:tentative="1">
+      <w:start w:val="1"/>
+      <w:numFmt w:val="lowerRoman"/>
+      <w:lvlText w:val="%9."/>
+      <w:lvlJc w:val="right"/>
+      <w:pPr>
+        <w:ind w:left="6480" w:hanging="180"/>
+      </w:pPr>
+    </w:lvl>
+  </w:abstractNum>
+  <w:abstractNum w:abstractNumId="13" w15:restartNumberingAfterBreak="0">
     <w:nsid w:val="3C4F6230"/>
     <w:multiLevelType w:val="hybridMultilevel"/>
     <w:tmpl w:val="26620B56"/>
@@ -1714,7 +2792,96 @@
       </w:rPr>
     </w:lvl>
   </w:abstractNum>
-  <w:abstractNum w:abstractNumId="9" w15:restartNumberingAfterBreak="0">
+  <w:abstractNum w:abstractNumId="14" w15:restartNumberingAfterBreak="0">
+    <w:nsid w:val="3F695D2C"/>
+    <w:multiLevelType w:val="hybridMultilevel"/>
+    <w:tmpl w:val="09904270"/>
+    <w:lvl w:ilvl="0" w:tplc="BAF01E5C">
+      <w:start w:val="1"/>
+      <w:numFmt w:val="decimal"/>
+      <w:lvlText w:val="%1."/>
+      <w:lvlJc w:val="left"/>
+      <w:pPr>
+        <w:ind w:left="1065" w:hanging="360"/>
+      </w:pPr>
+      <w:rPr>
+        <w:rFonts w:hint="default"/>
+      </w:rPr>
+    </w:lvl>
+    <w:lvl w:ilvl="1" w:tplc="04100019" w:tentative="1">
+      <w:start w:val="1"/>
+      <w:numFmt w:val="lowerLetter"/>
+      <w:lvlText w:val="%2."/>
+      <w:lvlJc w:val="left"/>
+      <w:pPr>
+        <w:ind w:left="1785" w:hanging="360"/>
+      </w:pPr>
+    </w:lvl>
+    <w:lvl w:ilvl="2" w:tplc="0410001B" w:tentative="1">
+      <w:start w:val="1"/>
+      <w:numFmt w:val="lowerRoman"/>
+      <w:lvlText w:val="%3."/>
+      <w:lvlJc w:val="right"/>
+      <w:pPr>
+        <w:ind w:left="2505" w:hanging="180"/>
+      </w:pPr>
+    </w:lvl>
+    <w:lvl w:ilvl="3" w:tplc="0410000F" w:tentative="1">
+      <w:start w:val="1"/>
+      <w:numFmt w:val="decimal"/>
+      <w:lvlText w:val="%4."/>
+      <w:lvlJc w:val="left"/>
+      <w:pPr>
+        <w:ind w:left="3225" w:hanging="360"/>
+      </w:pPr>
+    </w:lvl>
+    <w:lvl w:ilvl="4" w:tplc="04100019" w:tentative="1">
+      <w:start w:val="1"/>
+      <w:numFmt w:val="lowerLetter"/>
+      <w:lvlText w:val="%5."/>
+      <w:lvlJc w:val="left"/>
+      <w:pPr>
+        <w:ind w:left="3945" w:hanging="360"/>
+      </w:pPr>
+    </w:lvl>
+    <w:lvl w:ilvl="5" w:tplc="0410001B" w:tentative="1">
+      <w:start w:val="1"/>
+      <w:numFmt w:val="lowerRoman"/>
+      <w:lvlText w:val="%6."/>
+      <w:lvlJc w:val="right"/>
+      <w:pPr>
+        <w:ind w:left="4665" w:hanging="180"/>
+      </w:pPr>
+    </w:lvl>
+    <w:lvl w:ilvl="6" w:tplc="0410000F" w:tentative="1">
+      <w:start w:val="1"/>
+      <w:numFmt w:val="decimal"/>
+      <w:lvlText w:val="%7."/>
+      <w:lvlJc w:val="left"/>
+      <w:pPr>
+        <w:ind w:left="5385" w:hanging="360"/>
+      </w:pPr>
+    </w:lvl>
+    <w:lvl w:ilvl="7" w:tplc="04100019" w:tentative="1">
+      <w:start w:val="1"/>
+      <w:numFmt w:val="lowerLetter"/>
+      <w:lvlText w:val="%8."/>
+      <w:lvlJc w:val="left"/>
+      <w:pPr>
+        <w:ind w:left="6105" w:hanging="360"/>
+      </w:pPr>
+    </w:lvl>
+    <w:lvl w:ilvl="8" w:tplc="0410001B" w:tentative="1">
+      <w:start w:val="1"/>
+      <w:numFmt w:val="lowerRoman"/>
+      <w:lvlText w:val="%9."/>
+      <w:lvlJc w:val="right"/>
+      <w:pPr>
+        <w:ind w:left="6825" w:hanging="180"/>
+      </w:pPr>
+    </w:lvl>
+  </w:abstractNum>
+  <w:abstractNum w:abstractNumId="15" w15:restartNumberingAfterBreak="0">
     <w:nsid w:val="4BB76980"/>
     <w:multiLevelType w:val="hybridMultilevel"/>
     <w:tmpl w:val="9C3ACDAE"/>
@@ -1803,7 +2970,7 @@
       </w:pPr>
     </w:lvl>
   </w:abstractNum>
-  <w:abstractNum w:abstractNumId="10" w15:restartNumberingAfterBreak="0">
+  <w:abstractNum w:abstractNumId="16" w15:restartNumberingAfterBreak="0">
     <w:nsid w:val="4C5F11D5"/>
     <w:multiLevelType w:val="hybridMultilevel"/>
     <w:tmpl w:val="D6D41E62"/>
@@ -1892,7 +3059,96 @@
       </w:pPr>
     </w:lvl>
   </w:abstractNum>
-  <w:abstractNum w:abstractNumId="11" w15:restartNumberingAfterBreak="0">
+  <w:abstractNum w:abstractNumId="17" w15:restartNumberingAfterBreak="0">
+    <w:nsid w:val="4D771FA6"/>
+    <w:multiLevelType w:val="hybridMultilevel"/>
+    <w:tmpl w:val="1640EF04"/>
+    <w:lvl w:ilvl="0" w:tplc="A04ABE24">
+      <w:start w:val="1"/>
+      <w:numFmt w:val="decimal"/>
+      <w:lvlText w:val="%1."/>
+      <w:lvlJc w:val="left"/>
+      <w:pPr>
+        <w:ind w:left="1065" w:hanging="360"/>
+      </w:pPr>
+      <w:rPr>
+        <w:rFonts w:hint="default"/>
+      </w:rPr>
+    </w:lvl>
+    <w:lvl w:ilvl="1" w:tplc="04100019" w:tentative="1">
+      <w:start w:val="1"/>
+      <w:numFmt w:val="lowerLetter"/>
+      <w:lvlText w:val="%2."/>
+      <w:lvlJc w:val="left"/>
+      <w:pPr>
+        <w:ind w:left="1785" w:hanging="360"/>
+      </w:pPr>
+    </w:lvl>
+    <w:lvl w:ilvl="2" w:tplc="0410001B" w:tentative="1">
+      <w:start w:val="1"/>
+      <w:numFmt w:val="lowerRoman"/>
+      <w:lvlText w:val="%3."/>
+      <w:lvlJc w:val="right"/>
+      <w:pPr>
+        <w:ind w:left="2505" w:hanging="180"/>
+      </w:pPr>
+    </w:lvl>
+    <w:lvl w:ilvl="3" w:tplc="0410000F" w:tentative="1">
+      <w:start w:val="1"/>
+      <w:numFmt w:val="decimal"/>
+      <w:lvlText w:val="%4."/>
+      <w:lvlJc w:val="left"/>
+      <w:pPr>
+        <w:ind w:left="3225" w:hanging="360"/>
+      </w:pPr>
+    </w:lvl>
+    <w:lvl w:ilvl="4" w:tplc="04100019" w:tentative="1">
+      <w:start w:val="1"/>
+      <w:numFmt w:val="lowerLetter"/>
+      <w:lvlText w:val="%5."/>
+      <w:lvlJc w:val="left"/>
+      <w:pPr>
+        <w:ind w:left="3945" w:hanging="360"/>
+      </w:pPr>
+    </w:lvl>
+    <w:lvl w:ilvl="5" w:tplc="0410001B" w:tentative="1">
+      <w:start w:val="1"/>
+      <w:numFmt w:val="lowerRoman"/>
+      <w:lvlText w:val="%6."/>
+      <w:lvlJc w:val="right"/>
+      <w:pPr>
+        <w:ind w:left="4665" w:hanging="180"/>
+      </w:pPr>
+    </w:lvl>
+    <w:lvl w:ilvl="6" w:tplc="0410000F" w:tentative="1">
+      <w:start w:val="1"/>
+      <w:numFmt w:val="decimal"/>
+      <w:lvlText w:val="%7."/>
+      <w:lvlJc w:val="left"/>
+      <w:pPr>
+        <w:ind w:left="5385" w:hanging="360"/>
+      </w:pPr>
+    </w:lvl>
+    <w:lvl w:ilvl="7" w:tplc="04100019" w:tentative="1">
+      <w:start w:val="1"/>
+      <w:numFmt w:val="lowerLetter"/>
+      <w:lvlText w:val="%8."/>
+      <w:lvlJc w:val="left"/>
+      <w:pPr>
+        <w:ind w:left="6105" w:hanging="360"/>
+      </w:pPr>
+    </w:lvl>
+    <w:lvl w:ilvl="8" w:tplc="0410001B" w:tentative="1">
+      <w:start w:val="1"/>
+      <w:numFmt w:val="lowerRoman"/>
+      <w:lvlText w:val="%9."/>
+      <w:lvlJc w:val="right"/>
+      <w:pPr>
+        <w:ind w:left="6825" w:hanging="180"/>
+      </w:pPr>
+    </w:lvl>
+  </w:abstractNum>
+  <w:abstractNum w:abstractNumId="18" w15:restartNumberingAfterBreak="0">
     <w:nsid w:val="4E0C6ED2"/>
     <w:multiLevelType w:val="hybridMultilevel"/>
     <w:tmpl w:val="7190448E"/>
@@ -1981,7 +3237,7 @@
       </w:pPr>
     </w:lvl>
   </w:abstractNum>
-  <w:abstractNum w:abstractNumId="12" w15:restartNumberingAfterBreak="0">
+  <w:abstractNum w:abstractNumId="19" w15:restartNumberingAfterBreak="0">
     <w:nsid w:val="4E154123"/>
     <w:multiLevelType w:val="hybridMultilevel"/>
     <w:tmpl w:val="51442286"/>
@@ -2094,7 +3350,7 @@
       </w:rPr>
     </w:lvl>
   </w:abstractNum>
-  <w:abstractNum w:abstractNumId="13" w15:restartNumberingAfterBreak="0">
+  <w:abstractNum w:abstractNumId="20" w15:restartNumberingAfterBreak="0">
     <w:nsid w:val="506A3BC0"/>
     <w:multiLevelType w:val="hybridMultilevel"/>
     <w:tmpl w:val="38403DC2"/>
@@ -2183,7 +3439,185 @@
       </w:pPr>
     </w:lvl>
   </w:abstractNum>
-  <w:abstractNum w:abstractNumId="14" w15:restartNumberingAfterBreak="0">
+  <w:abstractNum w:abstractNumId="21" w15:restartNumberingAfterBreak="0">
+    <w:nsid w:val="553357FC"/>
+    <w:multiLevelType w:val="hybridMultilevel"/>
+    <w:tmpl w:val="42344B7E"/>
+    <w:lvl w:ilvl="0" w:tplc="6E1C8A18">
+      <w:start w:val="1"/>
+      <w:numFmt w:val="decimal"/>
+      <w:lvlText w:val="%1."/>
+      <w:lvlJc w:val="left"/>
+      <w:pPr>
+        <w:ind w:left="1065" w:hanging="360"/>
+      </w:pPr>
+      <w:rPr>
+        <w:rFonts w:hint="default"/>
+      </w:rPr>
+    </w:lvl>
+    <w:lvl w:ilvl="1" w:tplc="04100019" w:tentative="1">
+      <w:start w:val="1"/>
+      <w:numFmt w:val="lowerLetter"/>
+      <w:lvlText w:val="%2."/>
+      <w:lvlJc w:val="left"/>
+      <w:pPr>
+        <w:ind w:left="1785" w:hanging="360"/>
+      </w:pPr>
+    </w:lvl>
+    <w:lvl w:ilvl="2" w:tplc="0410001B" w:tentative="1">
+      <w:start w:val="1"/>
+      <w:numFmt w:val="lowerRoman"/>
+      <w:lvlText w:val="%3."/>
+      <w:lvlJc w:val="right"/>
+      <w:pPr>
+        <w:ind w:left="2505" w:hanging="180"/>
+      </w:pPr>
+    </w:lvl>
+    <w:lvl w:ilvl="3" w:tplc="0410000F" w:tentative="1">
+      <w:start w:val="1"/>
+      <w:numFmt w:val="decimal"/>
+      <w:lvlText w:val="%4."/>
+      <w:lvlJc w:val="left"/>
+      <w:pPr>
+        <w:ind w:left="3225" w:hanging="360"/>
+      </w:pPr>
+    </w:lvl>
+    <w:lvl w:ilvl="4" w:tplc="04100019" w:tentative="1">
+      <w:start w:val="1"/>
+      <w:numFmt w:val="lowerLetter"/>
+      <w:lvlText w:val="%5."/>
+      <w:lvlJc w:val="left"/>
+      <w:pPr>
+        <w:ind w:left="3945" w:hanging="360"/>
+      </w:pPr>
+    </w:lvl>
+    <w:lvl w:ilvl="5" w:tplc="0410001B" w:tentative="1">
+      <w:start w:val="1"/>
+      <w:numFmt w:val="lowerRoman"/>
+      <w:lvlText w:val="%6."/>
+      <w:lvlJc w:val="right"/>
+      <w:pPr>
+        <w:ind w:left="4665" w:hanging="180"/>
+      </w:pPr>
+    </w:lvl>
+    <w:lvl w:ilvl="6" w:tplc="0410000F" w:tentative="1">
+      <w:start w:val="1"/>
+      <w:numFmt w:val="decimal"/>
+      <w:lvlText w:val="%7."/>
+      <w:lvlJc w:val="left"/>
+      <w:pPr>
+        <w:ind w:left="5385" w:hanging="360"/>
+      </w:pPr>
+    </w:lvl>
+    <w:lvl w:ilvl="7" w:tplc="04100019" w:tentative="1">
+      <w:start w:val="1"/>
+      <w:numFmt w:val="lowerLetter"/>
+      <w:lvlText w:val="%8."/>
+      <w:lvlJc w:val="left"/>
+      <w:pPr>
+        <w:ind w:left="6105" w:hanging="360"/>
+      </w:pPr>
+    </w:lvl>
+    <w:lvl w:ilvl="8" w:tplc="0410001B" w:tentative="1">
+      <w:start w:val="1"/>
+      <w:numFmt w:val="lowerRoman"/>
+      <w:lvlText w:val="%9."/>
+      <w:lvlJc w:val="right"/>
+      <w:pPr>
+        <w:ind w:left="6825" w:hanging="180"/>
+      </w:pPr>
+    </w:lvl>
+  </w:abstractNum>
+  <w:abstractNum w:abstractNumId="22" w15:restartNumberingAfterBreak="0">
+    <w:nsid w:val="557112A2"/>
+    <w:multiLevelType w:val="hybridMultilevel"/>
+    <w:tmpl w:val="46B6251E"/>
+    <w:lvl w:ilvl="0" w:tplc="5C2C9F7E">
+      <w:start w:val="1"/>
+      <w:numFmt w:val="decimal"/>
+      <w:lvlText w:val="%1."/>
+      <w:lvlJc w:val="left"/>
+      <w:pPr>
+        <w:ind w:left="1065" w:hanging="360"/>
+      </w:pPr>
+      <w:rPr>
+        <w:rFonts w:hint="default"/>
+      </w:rPr>
+    </w:lvl>
+    <w:lvl w:ilvl="1" w:tplc="04100019" w:tentative="1">
+      <w:start w:val="1"/>
+      <w:numFmt w:val="lowerLetter"/>
+      <w:lvlText w:val="%2."/>
+      <w:lvlJc w:val="left"/>
+      <w:pPr>
+        <w:ind w:left="1785" w:hanging="360"/>
+      </w:pPr>
+    </w:lvl>
+    <w:lvl w:ilvl="2" w:tplc="0410001B" w:tentative="1">
+      <w:start w:val="1"/>
+      <w:numFmt w:val="lowerRoman"/>
+      <w:lvlText w:val="%3."/>
+      <w:lvlJc w:val="right"/>
+      <w:pPr>
+        <w:ind w:left="2505" w:hanging="180"/>
+      </w:pPr>
+    </w:lvl>
+    <w:lvl w:ilvl="3" w:tplc="0410000F" w:tentative="1">
+      <w:start w:val="1"/>
+      <w:numFmt w:val="decimal"/>
+      <w:lvlText w:val="%4."/>
+      <w:lvlJc w:val="left"/>
+      <w:pPr>
+        <w:ind w:left="3225" w:hanging="360"/>
+      </w:pPr>
+    </w:lvl>
+    <w:lvl w:ilvl="4" w:tplc="04100019" w:tentative="1">
+      <w:start w:val="1"/>
+      <w:numFmt w:val="lowerLetter"/>
+      <w:lvlText w:val="%5."/>
+      <w:lvlJc w:val="left"/>
+      <w:pPr>
+        <w:ind w:left="3945" w:hanging="360"/>
+      </w:pPr>
+    </w:lvl>
+    <w:lvl w:ilvl="5" w:tplc="0410001B" w:tentative="1">
+      <w:start w:val="1"/>
+      <w:numFmt w:val="lowerRoman"/>
+      <w:lvlText w:val="%6."/>
+      <w:lvlJc w:val="right"/>
+      <w:pPr>
+        <w:ind w:left="4665" w:hanging="180"/>
+      </w:pPr>
+    </w:lvl>
+    <w:lvl w:ilvl="6" w:tplc="0410000F" w:tentative="1">
+      <w:start w:val="1"/>
+      <w:numFmt w:val="decimal"/>
+      <w:lvlText w:val="%7."/>
+      <w:lvlJc w:val="left"/>
+      <w:pPr>
+        <w:ind w:left="5385" w:hanging="360"/>
+      </w:pPr>
+    </w:lvl>
+    <w:lvl w:ilvl="7" w:tplc="04100019" w:tentative="1">
+      <w:start w:val="1"/>
+      <w:numFmt w:val="lowerLetter"/>
+      <w:lvlText w:val="%8."/>
+      <w:lvlJc w:val="left"/>
+      <w:pPr>
+        <w:ind w:left="6105" w:hanging="360"/>
+      </w:pPr>
+    </w:lvl>
+    <w:lvl w:ilvl="8" w:tplc="0410001B" w:tentative="1">
+      <w:start w:val="1"/>
+      <w:numFmt w:val="lowerRoman"/>
+      <w:lvlText w:val="%9."/>
+      <w:lvlJc w:val="right"/>
+      <w:pPr>
+        <w:ind w:left="6825" w:hanging="180"/>
+      </w:pPr>
+    </w:lvl>
+  </w:abstractNum>
+  <w:abstractNum w:abstractNumId="23" w15:restartNumberingAfterBreak="0">
     <w:nsid w:val="590013A6"/>
     <w:multiLevelType w:val="hybridMultilevel"/>
     <w:tmpl w:val="1ED892CC"/>
@@ -2272,7 +3706,7 @@
       </w:pPr>
     </w:lvl>
   </w:abstractNum>
-  <w:abstractNum w:abstractNumId="15" w15:restartNumberingAfterBreak="0">
+  <w:abstractNum w:abstractNumId="24" w15:restartNumberingAfterBreak="0">
     <w:nsid w:val="5F6E4847"/>
     <w:multiLevelType w:val="hybridMultilevel"/>
     <w:tmpl w:val="4F9C62B6"/>
@@ -2361,7 +3795,7 @@
       </w:pPr>
     </w:lvl>
   </w:abstractNum>
-  <w:abstractNum w:abstractNumId="16" w15:restartNumberingAfterBreak="0">
+  <w:abstractNum w:abstractNumId="25" w15:restartNumberingAfterBreak="0">
     <w:nsid w:val="60E9229F"/>
     <w:multiLevelType w:val="hybridMultilevel"/>
     <w:tmpl w:val="08F028C8"/>
@@ -2450,7 +3884,7 @@
       </w:pPr>
     </w:lvl>
   </w:abstractNum>
-  <w:abstractNum w:abstractNumId="17" w15:restartNumberingAfterBreak="0">
+  <w:abstractNum w:abstractNumId="26" w15:restartNumberingAfterBreak="0">
     <w:nsid w:val="649A326C"/>
     <w:multiLevelType w:val="hybridMultilevel"/>
     <w:tmpl w:val="67083E00"/>
@@ -2540,58 +3974,85 @@
     </w:lvl>
   </w:abstractNum>
   <w:num w:numId="1">
-    <w:abstractNumId w:val="15"/>
+    <w:abstractNumId w:val="24"/>
   </w:num>
   <w:num w:numId="2">
-    <w:abstractNumId w:val="10"/>
+    <w:abstractNumId w:val="16"/>
   </w:num>
   <w:num w:numId="3">
-    <w:abstractNumId w:val="17"/>
+    <w:abstractNumId w:val="26"/>
   </w:num>
   <w:num w:numId="4">
     <w:abstractNumId w:val="2"/>
   </w:num>
   <w:num w:numId="5">
-    <w:abstractNumId w:val="14"/>
+    <w:abstractNumId w:val="23"/>
   </w:num>
   <w:num w:numId="6">
-    <w:abstractNumId w:val="11"/>
+    <w:abstractNumId w:val="18"/>
   </w:num>
   <w:num w:numId="7">
-    <w:abstractNumId w:val="6"/>
+    <w:abstractNumId w:val="9"/>
   </w:num>
   <w:num w:numId="8">
-    <w:abstractNumId w:val="4"/>
+    <w:abstractNumId w:val="5"/>
   </w:num>
   <w:num w:numId="9">
-    <w:abstractNumId w:val="12"/>
+    <w:abstractNumId w:val="19"/>
   </w:num>
   <w:num w:numId="10">
-    <w:abstractNumId w:val="13"/>
+    <w:abstractNumId w:val="20"/>
   </w:num>
   <w:num w:numId="11">
     <w:abstractNumId w:val="0"/>
   </w:num>
   <w:num w:numId="12">
-    <w:abstractNumId w:val="16"/>
+    <w:abstractNumId w:val="25"/>
   </w:num>
   <w:num w:numId="13">
-    <w:abstractNumId w:val="9"/>
+    <w:abstractNumId w:val="15"/>
   </w:num>
   <w:num w:numId="14">
     <w:abstractNumId w:val="1"/>
   </w:num>
   <w:num w:numId="15">
+    <w:abstractNumId w:val="4"/>
+  </w:num>
+  <w:num w:numId="16">
+    <w:abstractNumId w:val="13"/>
+  </w:num>
+  <w:num w:numId="17">
+    <w:abstractNumId w:val="8"/>
+  </w:num>
+  <w:num w:numId="18">
+    <w:abstractNumId w:val="11"/>
+  </w:num>
+  <w:num w:numId="19">
+    <w:abstractNumId w:val="14"/>
+  </w:num>
+  <w:num w:numId="20">
+    <w:abstractNumId w:val="22"/>
+  </w:num>
+  <w:num w:numId="21">
+    <w:abstractNumId w:val="6"/>
+  </w:num>
+  <w:num w:numId="22">
     <w:abstractNumId w:val="3"/>
   </w:num>
-  <w:num w:numId="16">
-    <w:abstractNumId w:val="8"/>
+  <w:num w:numId="23">
+    <w:abstractNumId w:val="7"/>
   </w:num>
-  <w:num w:numId="17">
-    <w:abstractNumId w:val="5"/>
+  <w:num w:numId="24">
+    <w:abstractNumId w:val="12"/>
   </w:num>
-  <w:num w:numId="18">
-    <w:abstractNumId w:val="7"/>
+  <w:num w:numId="25">
+    <w:abstractNumId w:val="10"/>
+  </w:num>
+  <w:num w:numId="26">
+    <w:abstractNumId w:val="21"/>
+  </w:num>
+  <w:num w:numId="27">
+    <w:abstractNumId w:val="17"/>
   </w:num>
 </w:numbering>
 </file>

</xml_diff>